<commit_message>
Reading filter from url
</commit_message>
<xml_diff>
--- a/6.views_class.docx
+++ b/6.views_class.docx
@@ -304,6 +304,191 @@
                     <a:xfrm>
                       <a:off x="0" y="0"/>
                       <a:ext cx="5702300" cy="3162300"/>
+                    </a:xfrm>
+                    <a:prstGeom prst="rect">
+                      <a:avLst/>
+                    </a:prstGeom>
+                  </pic:spPr>
+                </pic:pic>
+              </a:graphicData>
+            </a:graphic>
+          </wp:inline>
+        </w:drawing>
+      </w:r>
+    </w:p>
+    <w:p>
+      <w:pPr>
+        <w:rPr>
+          <w:lang w:val="es-ES_tradnl"/>
+        </w:rPr>
+      </w:pPr>
+    </w:p>
+    <w:p>
+      <w:pPr>
+        <w:rPr>
+          <w:lang w:val="es-ES_tradnl"/>
+        </w:rPr>
+      </w:pPr>
+      <w:r>
+        <w:rPr>
+          <w:lang w:val="es-ES_tradnl"/>
+        </w:rPr>
+        <w:t xml:space="preserve">Reading </w:t>
+      </w:r>
+      <w:proofErr w:type="spellStart"/>
+      <w:r>
+        <w:rPr>
+          <w:lang w:val="es-ES_tradnl"/>
+        </w:rPr>
+        <w:t>valur</w:t>
+      </w:r>
+      <w:proofErr w:type="spellEnd"/>
+      <w:r>
+        <w:rPr>
+          <w:lang w:val="es-ES_tradnl"/>
+        </w:rPr>
+        <w:t xml:space="preserve"> </w:t>
+      </w:r>
+      <w:proofErr w:type="spellStart"/>
+      <w:r>
+        <w:rPr>
+          <w:lang w:val="es-ES_tradnl"/>
+        </w:rPr>
+        <w:t>for</w:t>
+      </w:r>
+      <w:proofErr w:type="spellEnd"/>
+      <w:r>
+        <w:rPr>
+          <w:lang w:val="es-ES_tradnl"/>
+        </w:rPr>
+        <w:t xml:space="preserve"> </w:t>
+      </w:r>
+      <w:proofErr w:type="spellStart"/>
+      <w:r>
+        <w:rPr>
+          <w:lang w:val="es-ES_tradnl"/>
+        </w:rPr>
+        <w:t>filter</w:t>
+      </w:r>
+      <w:proofErr w:type="spellEnd"/>
+      <w:r>
+        <w:rPr>
+          <w:lang w:val="es-ES_tradnl"/>
+        </w:rPr>
+        <w:t xml:space="preserve"> </w:t>
+      </w:r>
+      <w:proofErr w:type="spellStart"/>
+      <w:r>
+        <w:rPr>
+          <w:lang w:val="es-ES_tradnl"/>
+        </w:rPr>
+        <w:t>from</w:t>
+      </w:r>
+      <w:proofErr w:type="spellEnd"/>
+      <w:r>
+        <w:rPr>
+          <w:lang w:val="es-ES_tradnl"/>
+        </w:rPr>
+        <w:t xml:space="preserve"> </w:t>
+      </w:r>
+      <w:proofErr w:type="spellStart"/>
+      <w:r>
+        <w:rPr>
+          <w:lang w:val="es-ES_tradnl"/>
+        </w:rPr>
+        <w:t>url</w:t>
+      </w:r>
+      <w:proofErr w:type="spellEnd"/>
+      <w:r>
+        <w:rPr>
+          <w:lang w:val="es-ES_tradnl"/>
+        </w:rPr>
+        <w:t xml:space="preserve"> </w:t>
+      </w:r>
+    </w:p>
+    <w:p>
+      <w:pPr>
+        <w:rPr>
+          <w:lang w:val="es-ES_tradnl"/>
+        </w:rPr>
+      </w:pPr>
+      <w:r>
+        <w:rPr>
+          <w:lang w:val="es-ES_tradnl"/>
+        </w:rPr>
+        <w:drawing>
+          <wp:inline distT="0" distB="0" distL="0" distR="0" wp14:anchorId="136DA378" wp14:editId="06A7EC0F">
+            <wp:extent cx="5943600" cy="1318895"/>
+            <wp:effectExtent l="0" t="0" r="0" b="1905"/>
+            <wp:docPr id="14" name="Picture 14"/>
+            <wp:cNvGraphicFramePr>
+              <a:graphicFrameLocks xmlns:a="http://schemas.openxmlformats.org/drawingml/2006/main" noChangeAspect="1"/>
+            </wp:cNvGraphicFramePr>
+            <a:graphic xmlns:a="http://schemas.openxmlformats.org/drawingml/2006/main">
+              <a:graphicData uri="http://schemas.openxmlformats.org/drawingml/2006/picture">
+                <pic:pic xmlns:pic="http://schemas.openxmlformats.org/drawingml/2006/picture">
+                  <pic:nvPicPr>
+                    <pic:cNvPr id="1" name=""/>
+                    <pic:cNvPicPr/>
+                  </pic:nvPicPr>
+                  <pic:blipFill>
+                    <a:blip r:embed="rId9"/>
+                    <a:stretch>
+                      <a:fillRect/>
+                    </a:stretch>
+                  </pic:blipFill>
+                  <pic:spPr>
+                    <a:xfrm>
+                      <a:off x="0" y="0"/>
+                      <a:ext cx="5943600" cy="1318895"/>
+                    </a:xfrm>
+                    <a:prstGeom prst="rect">
+                      <a:avLst/>
+                    </a:prstGeom>
+                  </pic:spPr>
+                </pic:pic>
+              </a:graphicData>
+            </a:graphic>
+          </wp:inline>
+        </w:drawing>
+      </w:r>
+    </w:p>
+    <w:p>
+      <w:pPr>
+        <w:rPr>
+          <w:lang w:val="es-ES_tradnl"/>
+        </w:rPr>
+      </w:pPr>
+      <w:r>
+        <w:rPr>
+          <w:lang w:val="es-ES_tradnl"/>
+        </w:rPr>
+        <w:lastRenderedPageBreak/>
+        <w:drawing>
+          <wp:inline distT="0" distB="0" distL="0" distR="0" wp14:anchorId="5E758949" wp14:editId="4304DAAA">
+            <wp:extent cx="5943600" cy="3484880"/>
+            <wp:effectExtent l="0" t="0" r="0" b="0"/>
+            <wp:docPr id="15" name="Picture 15"/>
+            <wp:cNvGraphicFramePr>
+              <a:graphicFrameLocks xmlns:a="http://schemas.openxmlformats.org/drawingml/2006/main" noChangeAspect="1"/>
+            </wp:cNvGraphicFramePr>
+            <a:graphic xmlns:a="http://schemas.openxmlformats.org/drawingml/2006/main">
+              <a:graphicData uri="http://schemas.openxmlformats.org/drawingml/2006/picture">
+                <pic:pic xmlns:pic="http://schemas.openxmlformats.org/drawingml/2006/picture">
+                  <pic:nvPicPr>
+                    <pic:cNvPr id="1" name=""/>
+                    <pic:cNvPicPr/>
+                  </pic:nvPicPr>
+                  <pic:blipFill>
+                    <a:blip r:embed="rId10"/>
+                    <a:stretch>
+                      <a:fillRect/>
+                    </a:stretch>
+                  </pic:blipFill>
+                  <pic:spPr>
+                    <a:xfrm>
+                      <a:off x="0" y="0"/>
+                      <a:ext cx="5943600" cy="3484880"/>
                     </a:xfrm>
                     <a:prstGeom prst="rect">
                       <a:avLst/>

</xml_diff>

<commit_message>
Making form and filter with it
</commit_message>
<xml_diff>
--- a/6.views_class.docx
+++ b/6.views_class.docx
@@ -500,6 +500,244 @@
           </wp:inline>
         </w:drawing>
       </w:r>
+    </w:p>
+    <w:p>
+      <w:pPr>
+        <w:rPr>
+          <w:lang w:val="es-ES_tradnl"/>
+        </w:rPr>
+      </w:pPr>
+    </w:p>
+    <w:p>
+      <w:pPr>
+        <w:rPr>
+          <w:lang w:val="es-ES_tradnl"/>
+        </w:rPr>
+      </w:pPr>
+      <w:proofErr w:type="spellStart"/>
+      <w:r>
+        <w:rPr>
+          <w:lang w:val="es-ES_tradnl"/>
+        </w:rPr>
+        <w:t>Making</w:t>
+      </w:r>
+      <w:proofErr w:type="spellEnd"/>
+      <w:r>
+        <w:rPr>
+          <w:lang w:val="es-ES_tradnl"/>
+        </w:rPr>
+        <w:t xml:space="preserve"> </w:t>
+      </w:r>
+      <w:proofErr w:type="spellStart"/>
+      <w:r>
+        <w:rPr>
+          <w:lang w:val="es-ES_tradnl"/>
+        </w:rPr>
+        <w:t>form</w:t>
+      </w:r>
+      <w:proofErr w:type="spellEnd"/>
+      <w:r>
+        <w:rPr>
+          <w:lang w:val="es-ES_tradnl"/>
+        </w:rPr>
+        <w:t xml:space="preserve"> </w:t>
+      </w:r>
+    </w:p>
+    <w:p>
+      <w:pPr>
+        <w:rPr>
+          <w:lang w:val="es-ES_tradnl"/>
+        </w:rPr>
+      </w:pPr>
+      <w:r>
+        <w:rPr>
+          <w:lang w:val="es-ES_tradnl"/>
+        </w:rPr>
+        <w:drawing>
+          <wp:inline distT="0" distB="0" distL="0" distR="0" wp14:anchorId="160B7548" wp14:editId="17918C1B">
+            <wp:extent cx="5943600" cy="3430905"/>
+            <wp:effectExtent l="0" t="0" r="0" b="0"/>
+            <wp:docPr id="16" name="Picture 16"/>
+            <wp:cNvGraphicFramePr>
+              <a:graphicFrameLocks xmlns:a="http://schemas.openxmlformats.org/drawingml/2006/main" noChangeAspect="1"/>
+            </wp:cNvGraphicFramePr>
+            <a:graphic xmlns:a="http://schemas.openxmlformats.org/drawingml/2006/main">
+              <a:graphicData uri="http://schemas.openxmlformats.org/drawingml/2006/picture">
+                <pic:pic xmlns:pic="http://schemas.openxmlformats.org/drawingml/2006/picture">
+                  <pic:nvPicPr>
+                    <pic:cNvPr id="1" name=""/>
+                    <pic:cNvPicPr/>
+                  </pic:nvPicPr>
+                  <pic:blipFill>
+                    <a:blip r:embed="rId11"/>
+                    <a:stretch>
+                      <a:fillRect/>
+                    </a:stretch>
+                  </pic:blipFill>
+                  <pic:spPr>
+                    <a:xfrm>
+                      <a:off x="0" y="0"/>
+                      <a:ext cx="5943600" cy="3430905"/>
+                    </a:xfrm>
+                    <a:prstGeom prst="rect">
+                      <a:avLst/>
+                    </a:prstGeom>
+                  </pic:spPr>
+                </pic:pic>
+              </a:graphicData>
+            </a:graphic>
+          </wp:inline>
+        </w:drawing>
+      </w:r>
+    </w:p>
+    <w:p>
+      <w:pPr>
+        <w:rPr>
+          <w:lang w:val="es-ES_tradnl"/>
+        </w:rPr>
+      </w:pPr>
+      <w:r>
+        <w:rPr>
+          <w:lang w:val="es-ES_tradnl"/>
+        </w:rPr>
+        <w:lastRenderedPageBreak/>
+        <w:drawing>
+          <wp:inline distT="0" distB="0" distL="0" distR="0" wp14:anchorId="3147A02D" wp14:editId="79FC1D75">
+            <wp:extent cx="5943600" cy="3042285"/>
+            <wp:effectExtent l="0" t="0" r="0" b="5715"/>
+            <wp:docPr id="17" name="Picture 17"/>
+            <wp:cNvGraphicFramePr>
+              <a:graphicFrameLocks xmlns:a="http://schemas.openxmlformats.org/drawingml/2006/main" noChangeAspect="1"/>
+            </wp:cNvGraphicFramePr>
+            <a:graphic xmlns:a="http://schemas.openxmlformats.org/drawingml/2006/main">
+              <a:graphicData uri="http://schemas.openxmlformats.org/drawingml/2006/picture">
+                <pic:pic xmlns:pic="http://schemas.openxmlformats.org/drawingml/2006/picture">
+                  <pic:nvPicPr>
+                    <pic:cNvPr id="1" name=""/>
+                    <pic:cNvPicPr/>
+                  </pic:nvPicPr>
+                  <pic:blipFill>
+                    <a:blip r:embed="rId12"/>
+                    <a:stretch>
+                      <a:fillRect/>
+                    </a:stretch>
+                  </pic:blipFill>
+                  <pic:spPr>
+                    <a:xfrm>
+                      <a:off x="0" y="0"/>
+                      <a:ext cx="5943600" cy="3042285"/>
+                    </a:xfrm>
+                    <a:prstGeom prst="rect">
+                      <a:avLst/>
+                    </a:prstGeom>
+                  </pic:spPr>
+                </pic:pic>
+              </a:graphicData>
+            </a:graphic>
+          </wp:inline>
+        </w:drawing>
+      </w:r>
+    </w:p>
+    <w:p>
+      <w:pPr>
+        <w:rPr>
+          <w:lang w:val="es-ES_tradnl"/>
+        </w:rPr>
+      </w:pPr>
+      <w:r>
+        <w:rPr>
+          <w:lang w:val="es-ES_tradnl"/>
+        </w:rPr>
+        <w:drawing>
+          <wp:inline distT="0" distB="0" distL="0" distR="0" wp14:anchorId="639391A2" wp14:editId="6899874D">
+            <wp:extent cx="5943600" cy="1545590"/>
+            <wp:effectExtent l="0" t="0" r="0" b="3810"/>
+            <wp:docPr id="18" name="Picture 18"/>
+            <wp:cNvGraphicFramePr>
+              <a:graphicFrameLocks xmlns:a="http://schemas.openxmlformats.org/drawingml/2006/main" noChangeAspect="1"/>
+            </wp:cNvGraphicFramePr>
+            <a:graphic xmlns:a="http://schemas.openxmlformats.org/drawingml/2006/main">
+              <a:graphicData uri="http://schemas.openxmlformats.org/drawingml/2006/picture">
+                <pic:pic xmlns:pic="http://schemas.openxmlformats.org/drawingml/2006/picture">
+                  <pic:nvPicPr>
+                    <pic:cNvPr id="1" name=""/>
+                    <pic:cNvPicPr/>
+                  </pic:nvPicPr>
+                  <pic:blipFill>
+                    <a:blip r:embed="rId13"/>
+                    <a:stretch>
+                      <a:fillRect/>
+                    </a:stretch>
+                  </pic:blipFill>
+                  <pic:spPr>
+                    <a:xfrm>
+                      <a:off x="0" y="0"/>
+                      <a:ext cx="5943600" cy="1545590"/>
+                    </a:xfrm>
+                    <a:prstGeom prst="rect">
+                      <a:avLst/>
+                    </a:prstGeom>
+                  </pic:spPr>
+                </pic:pic>
+              </a:graphicData>
+            </a:graphic>
+          </wp:inline>
+        </w:drawing>
+      </w:r>
+    </w:p>
+    <w:p>
+      <w:pPr>
+        <w:rPr>
+          <w:lang w:val="es-ES_tradnl"/>
+        </w:rPr>
+      </w:pPr>
+      <w:r>
+        <w:rPr>
+          <w:lang w:val="es-ES_tradnl"/>
+        </w:rPr>
+        <w:drawing>
+          <wp:inline distT="0" distB="0" distL="0" distR="0" wp14:anchorId="6D9AB79D" wp14:editId="2EFCD24B">
+            <wp:extent cx="5943600" cy="2708275"/>
+            <wp:effectExtent l="0" t="0" r="0" b="0"/>
+            <wp:docPr id="19" name="Picture 19"/>
+            <wp:cNvGraphicFramePr>
+              <a:graphicFrameLocks xmlns:a="http://schemas.openxmlformats.org/drawingml/2006/main" noChangeAspect="1"/>
+            </wp:cNvGraphicFramePr>
+            <a:graphic xmlns:a="http://schemas.openxmlformats.org/drawingml/2006/main">
+              <a:graphicData uri="http://schemas.openxmlformats.org/drawingml/2006/picture">
+                <pic:pic xmlns:pic="http://schemas.openxmlformats.org/drawingml/2006/picture">
+                  <pic:nvPicPr>
+                    <pic:cNvPr id="1" name=""/>
+                    <pic:cNvPicPr/>
+                  </pic:nvPicPr>
+                  <pic:blipFill>
+                    <a:blip r:embed="rId14"/>
+                    <a:stretch>
+                      <a:fillRect/>
+                    </a:stretch>
+                  </pic:blipFill>
+                  <pic:spPr>
+                    <a:xfrm>
+                      <a:off x="0" y="0"/>
+                      <a:ext cx="5943600" cy="2708275"/>
+                    </a:xfrm>
+                    <a:prstGeom prst="rect">
+                      <a:avLst/>
+                    </a:prstGeom>
+                  </pic:spPr>
+                </pic:pic>
+              </a:graphicData>
+            </a:graphic>
+          </wp:inline>
+        </w:drawing>
+      </w:r>
+    </w:p>
+    <w:p>
+      <w:pPr>
+        <w:rPr>
+          <w:lang w:val="es-ES_tradnl"/>
+        </w:rPr>
+      </w:pPr>
     </w:p>
     <w:sectPr>
       <w:pgSz w:w="12240" w:h="15840"/>

</xml_diff>

<commit_message>
fields create view with auto form
</commit_message>
<xml_diff>
--- a/6.views_class.docx
+++ b/6.views_class.docx
@@ -182,6 +182,7 @@
       </w:pPr>
       <w:r>
         <w:rPr>
+          <w:noProof/>
           <w:lang w:val="es-ES_tradnl"/>
         </w:rPr>
         <w:drawing>
@@ -229,6 +230,7 @@
       </w:pPr>
       <w:r>
         <w:rPr>
+          <w:noProof/>
           <w:lang w:val="es-ES_tradnl"/>
         </w:rPr>
         <w:drawing>
@@ -276,6 +278,7 @@
       </w:pPr>
       <w:r>
         <w:rPr>
+          <w:noProof/>
           <w:lang w:val="es-ES_tradnl"/>
         </w:rPr>
         <w:lastRenderedPageBreak/>
@@ -414,6 +417,7 @@
       </w:pPr>
       <w:r>
         <w:rPr>
+          <w:noProof/>
           <w:lang w:val="es-ES_tradnl"/>
         </w:rPr>
         <w:drawing>
@@ -461,6 +465,7 @@
       </w:pPr>
       <w:r>
         <w:rPr>
+          <w:noProof/>
           <w:lang w:val="es-ES_tradnl"/>
         </w:rPr>
         <w:lastRenderedPageBreak/>
@@ -551,6 +556,7 @@
       </w:pPr>
       <w:r>
         <w:rPr>
+          <w:noProof/>
           <w:lang w:val="es-ES_tradnl"/>
         </w:rPr>
         <w:drawing>
@@ -598,6 +604,7 @@
       </w:pPr>
       <w:r>
         <w:rPr>
+          <w:noProof/>
           <w:lang w:val="es-ES_tradnl"/>
         </w:rPr>
         <w:lastRenderedPageBreak/>
@@ -646,6 +653,7 @@
       </w:pPr>
       <w:r>
         <w:rPr>
+          <w:noProof/>
           <w:lang w:val="es-ES_tradnl"/>
         </w:rPr>
         <w:drawing>
@@ -693,6 +701,7 @@
       </w:pPr>
       <w:r>
         <w:rPr>
+          <w:noProof/>
           <w:lang w:val="es-ES_tradnl"/>
         </w:rPr>
         <w:drawing>
@@ -775,6 +784,7 @@
       </w:pPr>
       <w:r>
         <w:rPr>
+          <w:noProof/>
           <w:lang w:val="es-ES_tradnl"/>
         </w:rPr>
         <w:lastRenderedPageBreak/>
@@ -880,6 +890,7 @@
       </w:pPr>
       <w:r>
         <w:rPr>
+          <w:noProof/>
           <w:lang w:val="es-ES_tradnl"/>
         </w:rPr>
         <w:drawing>
@@ -927,6 +938,7 @@
       </w:pPr>
       <w:r>
         <w:rPr>
+          <w:noProof/>
           <w:lang w:val="es-ES_tradnl"/>
         </w:rPr>
         <w:lastRenderedPageBreak/>
@@ -968,6 +980,7 @@
       </w:r>
       <w:r>
         <w:rPr>
+          <w:noProof/>
           <w:lang w:val="es-ES_tradnl"/>
         </w:rPr>
         <w:drawing>
@@ -1036,6 +1049,7 @@
       </w:pPr>
       <w:r>
         <w:rPr>
+          <w:noProof/>
           <w:lang w:val="es-ES_tradnl"/>
         </w:rPr>
         <w:lastRenderedPageBreak/>
@@ -1064,6 +1078,211 @@
                     <a:xfrm>
                       <a:off x="0" y="0"/>
                       <a:ext cx="5943600" cy="4398645"/>
+                    </a:xfrm>
+                    <a:prstGeom prst="rect">
+                      <a:avLst/>
+                    </a:prstGeom>
+                  </pic:spPr>
+                </pic:pic>
+              </a:graphicData>
+            </a:graphic>
+          </wp:inline>
+        </w:drawing>
+      </w:r>
+    </w:p>
+    <w:p>
+      <w:pPr>
+        <w:rPr>
+          <w:lang w:val="es-ES_tradnl"/>
+        </w:rPr>
+      </w:pPr>
+      <w:proofErr w:type="spellStart"/>
+      <w:r>
+        <w:rPr>
+          <w:lang w:val="es-ES_tradnl"/>
+        </w:rPr>
+        <w:t>Create</w:t>
+      </w:r>
+      <w:proofErr w:type="spellEnd"/>
+      <w:r>
+        <w:rPr>
+          <w:lang w:val="es-ES_tradnl"/>
+        </w:rPr>
+        <w:t xml:space="preserve"> </w:t>
+      </w:r>
+      <w:proofErr w:type="spellStart"/>
+      <w:r>
+        <w:rPr>
+          <w:lang w:val="es-ES_tradnl"/>
+        </w:rPr>
+        <w:t>view</w:t>
+      </w:r>
+      <w:proofErr w:type="spellEnd"/>
+      <w:r>
+        <w:rPr>
+          <w:lang w:val="es-ES_tradnl"/>
+        </w:rPr>
+        <w:t xml:space="preserve"> </w:t>
+      </w:r>
+      <w:proofErr w:type="spellStart"/>
+      <w:r>
+        <w:rPr>
+          <w:lang w:val="es-ES_tradnl"/>
+        </w:rPr>
+        <w:t>with</w:t>
+      </w:r>
+      <w:proofErr w:type="spellEnd"/>
+      <w:r>
+        <w:rPr>
+          <w:lang w:val="es-ES_tradnl"/>
+        </w:rPr>
+        <w:t xml:space="preserve"> auto </w:t>
+      </w:r>
+      <w:proofErr w:type="spellStart"/>
+      <w:r>
+        <w:rPr>
+          <w:lang w:val="es-ES_tradnl"/>
+        </w:rPr>
+        <w:t>form</w:t>
+      </w:r>
+      <w:proofErr w:type="spellEnd"/>
+      <w:r>
+        <w:rPr>
+          <w:lang w:val="es-ES_tradnl"/>
+        </w:rPr>
+        <w:t xml:space="preserve"> </w:t>
+      </w:r>
+    </w:p>
+    <w:p>
+      <w:pPr>
+        <w:rPr>
+          <w:lang w:val="es-ES_tradnl"/>
+        </w:rPr>
+      </w:pPr>
+      <w:r>
+        <w:rPr>
+          <w:lang w:val="es-ES_tradnl"/>
+        </w:rPr>
+        <w:drawing>
+          <wp:inline distT="0" distB="0" distL="0" distR="0" wp14:anchorId="7574990E" wp14:editId="2F1B2DB4">
+            <wp:extent cx="5943600" cy="2038985"/>
+            <wp:effectExtent l="0" t="0" r="0" b="5715"/>
+            <wp:docPr id="2" name="Picture 2"/>
+            <wp:cNvGraphicFramePr>
+              <a:graphicFrameLocks xmlns:a="http://schemas.openxmlformats.org/drawingml/2006/main" noChangeAspect="1"/>
+            </wp:cNvGraphicFramePr>
+            <a:graphic xmlns:a="http://schemas.openxmlformats.org/drawingml/2006/main">
+              <a:graphicData uri="http://schemas.openxmlformats.org/drawingml/2006/picture">
+                <pic:pic xmlns:pic="http://schemas.openxmlformats.org/drawingml/2006/picture">
+                  <pic:nvPicPr>
+                    <pic:cNvPr id="1" name=""/>
+                    <pic:cNvPicPr/>
+                  </pic:nvPicPr>
+                  <pic:blipFill>
+                    <a:blip r:embed="rId21"/>
+                    <a:stretch>
+                      <a:fillRect/>
+                    </a:stretch>
+                  </pic:blipFill>
+                  <pic:spPr>
+                    <a:xfrm>
+                      <a:off x="0" y="0"/>
+                      <a:ext cx="5943600" cy="2038985"/>
+                    </a:xfrm>
+                    <a:prstGeom prst="rect">
+                      <a:avLst/>
+                    </a:prstGeom>
+                  </pic:spPr>
+                </pic:pic>
+              </a:graphicData>
+            </a:graphic>
+          </wp:inline>
+        </w:drawing>
+      </w:r>
+    </w:p>
+    <w:p>
+      <w:pPr>
+        <w:rPr>
+          <w:lang w:val="es-ES_tradnl"/>
+        </w:rPr>
+      </w:pPr>
+      <w:r>
+        <w:rPr>
+          <w:lang w:val="es-ES_tradnl"/>
+        </w:rPr>
+        <w:lastRenderedPageBreak/>
+        <w:drawing>
+          <wp:inline distT="0" distB="0" distL="0" distR="0" wp14:anchorId="51292681" wp14:editId="1913FBC8">
+            <wp:extent cx="5943600" cy="3791585"/>
+            <wp:effectExtent l="0" t="0" r="0" b="5715"/>
+            <wp:docPr id="3" name="Picture 3"/>
+            <wp:cNvGraphicFramePr>
+              <a:graphicFrameLocks xmlns:a="http://schemas.openxmlformats.org/drawingml/2006/main" noChangeAspect="1"/>
+            </wp:cNvGraphicFramePr>
+            <a:graphic xmlns:a="http://schemas.openxmlformats.org/drawingml/2006/main">
+              <a:graphicData uri="http://schemas.openxmlformats.org/drawingml/2006/picture">
+                <pic:pic xmlns:pic="http://schemas.openxmlformats.org/drawingml/2006/picture">
+                  <pic:nvPicPr>
+                    <pic:cNvPr id="1" name=""/>
+                    <pic:cNvPicPr/>
+                  </pic:nvPicPr>
+                  <pic:blipFill>
+                    <a:blip r:embed="rId22"/>
+                    <a:stretch>
+                      <a:fillRect/>
+                    </a:stretch>
+                  </pic:blipFill>
+                  <pic:spPr>
+                    <a:xfrm>
+                      <a:off x="0" y="0"/>
+                      <a:ext cx="5943600" cy="3791585"/>
+                    </a:xfrm>
+                    <a:prstGeom prst="rect">
+                      <a:avLst/>
+                    </a:prstGeom>
+                  </pic:spPr>
+                </pic:pic>
+              </a:graphicData>
+            </a:graphic>
+          </wp:inline>
+        </w:drawing>
+      </w:r>
+    </w:p>
+    <w:p>
+      <w:pPr>
+        <w:rPr>
+          <w:lang w:val="es-ES_tradnl"/>
+        </w:rPr>
+      </w:pPr>
+      <w:r>
+        <w:rPr>
+          <w:lang w:val="es-ES_tradnl"/>
+        </w:rPr>
+        <w:drawing>
+          <wp:inline distT="0" distB="0" distL="0" distR="0" wp14:anchorId="636F00DF" wp14:editId="2589B76B">
+            <wp:extent cx="5943600" cy="1446530"/>
+            <wp:effectExtent l="0" t="0" r="0" b="1270"/>
+            <wp:docPr id="4" name="Picture 4"/>
+            <wp:cNvGraphicFramePr>
+              <a:graphicFrameLocks xmlns:a="http://schemas.openxmlformats.org/drawingml/2006/main" noChangeAspect="1"/>
+            </wp:cNvGraphicFramePr>
+            <a:graphic xmlns:a="http://schemas.openxmlformats.org/drawingml/2006/main">
+              <a:graphicData uri="http://schemas.openxmlformats.org/drawingml/2006/picture">
+                <pic:pic xmlns:pic="http://schemas.openxmlformats.org/drawingml/2006/picture">
+                  <pic:nvPicPr>
+                    <pic:cNvPr id="1" name=""/>
+                    <pic:cNvPicPr/>
+                  </pic:nvPicPr>
+                  <pic:blipFill>
+                    <a:blip r:embed="rId23"/>
+                    <a:stretch>
+                      <a:fillRect/>
+                    </a:stretch>
+                  </pic:blipFill>
+                  <pic:spPr>
+                    <a:xfrm>
+                      <a:off x="0" y="0"/>
+                      <a:ext cx="5943600" cy="1446530"/>
                     </a:xfrm>
                     <a:prstGeom prst="rect">
                       <a:avLst/>

</xml_diff>

<commit_message>
Add button to save
</commit_message>
<xml_diff>
--- a/6.views_class.docx
+++ b/6.views_class.docx
@@ -1283,6 +1283,122 @@
                     <a:xfrm>
                       <a:off x="0" y="0"/>
                       <a:ext cx="5943600" cy="1446530"/>
+                    </a:xfrm>
+                    <a:prstGeom prst="rect">
+                      <a:avLst/>
+                    </a:prstGeom>
+                  </pic:spPr>
+                </pic:pic>
+              </a:graphicData>
+            </a:graphic>
+          </wp:inline>
+        </w:drawing>
+      </w:r>
+    </w:p>
+    <w:p>
+      <w:pPr>
+        <w:rPr>
+          <w:lang w:val="es-ES_tradnl"/>
+        </w:rPr>
+      </w:pPr>
+      <w:proofErr w:type="spellStart"/>
+      <w:r>
+        <w:rPr>
+          <w:lang w:val="es-ES_tradnl"/>
+        </w:rPr>
+        <w:t>Method</w:t>
+      </w:r>
+      <w:proofErr w:type="spellEnd"/>
+      <w:r>
+        <w:rPr>
+          <w:lang w:val="es-ES_tradnl"/>
+        </w:rPr>
+        <w:t xml:space="preserve"> post</w:t>
+      </w:r>
+    </w:p>
+    <w:p>
+      <w:pPr>
+        <w:rPr>
+          <w:lang w:val="es-ES_tradnl"/>
+        </w:rPr>
+      </w:pPr>
+      <w:r>
+        <w:rPr>
+          <w:lang w:val="es-ES_tradnl"/>
+        </w:rPr>
+        <w:drawing>
+          <wp:inline distT="0" distB="0" distL="0" distR="0" wp14:anchorId="4D1F5FC0" wp14:editId="60201EF2">
+            <wp:extent cx="5943600" cy="2112010"/>
+            <wp:effectExtent l="0" t="0" r="0" b="0"/>
+            <wp:docPr id="5" name="Picture 5"/>
+            <wp:cNvGraphicFramePr>
+              <a:graphicFrameLocks xmlns:a="http://schemas.openxmlformats.org/drawingml/2006/main" noChangeAspect="1"/>
+            </wp:cNvGraphicFramePr>
+            <a:graphic xmlns:a="http://schemas.openxmlformats.org/drawingml/2006/main">
+              <a:graphicData uri="http://schemas.openxmlformats.org/drawingml/2006/picture">
+                <pic:pic xmlns:pic="http://schemas.openxmlformats.org/drawingml/2006/picture">
+                  <pic:nvPicPr>
+                    <pic:cNvPr id="1" name=""/>
+                    <pic:cNvPicPr/>
+                  </pic:nvPicPr>
+                  <pic:blipFill>
+                    <a:blip r:embed="rId24"/>
+                    <a:stretch>
+                      <a:fillRect/>
+                    </a:stretch>
+                  </pic:blipFill>
+                  <pic:spPr>
+                    <a:xfrm>
+                      <a:off x="0" y="0"/>
+                      <a:ext cx="5943600" cy="2112010"/>
+                    </a:xfrm>
+                    <a:prstGeom prst="rect">
+                      <a:avLst/>
+                    </a:prstGeom>
+                  </pic:spPr>
+                </pic:pic>
+              </a:graphicData>
+            </a:graphic>
+          </wp:inline>
+        </w:drawing>
+      </w:r>
+    </w:p>
+    <w:p>
+      <w:pPr>
+        <w:rPr>
+          <w:lang w:val="es-ES_tradnl"/>
+        </w:rPr>
+      </w:pPr>
+      <w:r>
+        <w:rPr>
+          <w:lang w:val="es-ES_tradnl"/>
+        </w:rPr>
+        <w:lastRenderedPageBreak/>
+        <w:drawing>
+          <wp:inline distT="0" distB="0" distL="0" distR="0" wp14:anchorId="2801972A" wp14:editId="35020CE7">
+            <wp:extent cx="5943600" cy="2277745"/>
+            <wp:effectExtent l="0" t="0" r="0" b="0"/>
+            <wp:docPr id="6" name="Picture 6"/>
+            <wp:cNvGraphicFramePr>
+              <a:graphicFrameLocks xmlns:a="http://schemas.openxmlformats.org/drawingml/2006/main" noChangeAspect="1"/>
+            </wp:cNvGraphicFramePr>
+            <a:graphic xmlns:a="http://schemas.openxmlformats.org/drawingml/2006/main">
+              <a:graphicData uri="http://schemas.openxmlformats.org/drawingml/2006/picture">
+                <pic:pic xmlns:pic="http://schemas.openxmlformats.org/drawingml/2006/picture">
+                  <pic:nvPicPr>
+                    <pic:cNvPr id="1" name=""/>
+                    <pic:cNvPicPr/>
+                  </pic:nvPicPr>
+                  <pic:blipFill>
+                    <a:blip r:embed="rId25"/>
+                    <a:stretch>
+                      <a:fillRect/>
+                    </a:stretch>
+                  </pic:blipFill>
+                  <pic:spPr>
+                    <a:xfrm>
+                      <a:off x="0" y="0"/>
+                      <a:ext cx="5943600" cy="2277745"/>
                     </a:xfrm>
                     <a:prstGeom prst="rect">
                       <a:avLst/>

</xml_diff>